<commit_message>
Added "data" folder to save the serialized file which contains the
winners list. Also, It was updated the JUnit test class to test the
methods to create player in normal mode and randomly. Finally, I added
one line in Menu class to clean the list of player after of register a
winner and the game is ready to start again
</commit_message>
<xml_diff>
--- a/docs/Snakes_And_Ladders_RequirementsElicitation.docx
+++ b/docs/Snakes_And_Ladders_RequirementsElicitation.docx
@@ -1,6 +1,6 @@
 
 <file path=word/document.xml><?xml version="1.0" encoding="utf-8"?>
-<w:document xmlns:wpc="http://schemas.microsoft.com/office/word/2010/wordprocessingCanvas" xmlns:mc="http://schemas.openxmlformats.org/markup-compatibility/2006" xmlns:o="urn:schemas-microsoft-com:office:office" xmlns:r="http://schemas.openxmlformats.org/officeDocument/2006/relationships" xmlns:m="http://schemas.openxmlformats.org/officeDocument/2006/math" xmlns:v="urn:schemas-microsoft-com:vml" xmlns:wp14="http://schemas.microsoft.com/office/word/2010/wordprocessingDrawing" xmlns:wp="http://schemas.openxmlformats.org/drawingml/2006/wordprocessingDrawing" xmlns:w10="urn:schemas-microsoft-com:office:word" xmlns:w="http://schemas.openxmlformats.org/wordprocessingml/2006/main" xmlns:w14="http://schemas.microsoft.com/office/word/2010/wordml" xmlns:w15="http://schemas.microsoft.com/office/word/2012/wordml" xmlns:wpg="http://schemas.microsoft.com/office/word/2010/wordprocessingGroup" xmlns:wpi="http://schemas.microsoft.com/office/word/2010/wordprocessingInk" xmlns:wne="http://schemas.microsoft.com/office/word/2006/wordml" xmlns:wps="http://schemas.microsoft.com/office/word/2010/wordprocessingShape" mc:Ignorable="w14 w15 wp14">
+<w:document xmlns:wpc="http://schemas.microsoft.com/office/word/2010/wordprocessingCanvas" xmlns:cx="http://schemas.microsoft.com/office/drawing/2014/chartex" xmlns:cx1="http://schemas.microsoft.com/office/drawing/2015/9/8/chartex" xmlns:cx2="http://schemas.microsoft.com/office/drawing/2015/10/21/chartex" xmlns:cx3="http://schemas.microsoft.com/office/drawing/2016/5/9/chartex" xmlns:cx4="http://schemas.microsoft.com/office/drawing/2016/5/10/chartex" xmlns:cx5="http://schemas.microsoft.com/office/drawing/2016/5/11/chartex" xmlns:cx6="http://schemas.microsoft.com/office/drawing/2016/5/12/chartex" xmlns:cx7="http://schemas.microsoft.com/office/drawing/2016/5/13/chartex" xmlns:cx8="http://schemas.microsoft.com/office/drawing/2016/5/14/chartex" xmlns:mc="http://schemas.openxmlformats.org/markup-compatibility/2006" xmlns:aink="http://schemas.microsoft.com/office/drawing/2016/ink" xmlns:am3d="http://schemas.microsoft.com/office/drawing/2017/model3d" xmlns:o="urn:schemas-microsoft-com:office:office" xmlns:r="http://schemas.openxmlformats.org/officeDocument/2006/relationships" xmlns:m="http://schemas.openxmlformats.org/officeDocument/2006/math" xmlns:v="urn:schemas-microsoft-com:vml" xmlns:wp14="http://schemas.microsoft.com/office/word/2010/wordprocessingDrawing" xmlns:wp="http://schemas.openxmlformats.org/drawingml/2006/wordprocessingDrawing" xmlns:w10="urn:schemas-microsoft-com:office:word" xmlns:w="http://schemas.openxmlformats.org/wordprocessingml/2006/main" xmlns:w14="http://schemas.microsoft.com/office/word/2010/wordml" xmlns:w15="http://schemas.microsoft.com/office/word/2012/wordml" xmlns:w16cex="http://schemas.microsoft.com/office/word/2018/wordml/cex" xmlns:w16cid="http://schemas.microsoft.com/office/word/2016/wordml/cid" xmlns:w16="http://schemas.microsoft.com/office/word/2018/wordml" xmlns:w16sdtdh="http://schemas.microsoft.com/office/word/2020/wordml/sdtdatahash" xmlns:w16se="http://schemas.microsoft.com/office/word/2015/wordml/symex" xmlns:wpg="http://schemas.microsoft.com/office/word/2010/wordprocessingGroup" xmlns:wpi="http://schemas.microsoft.com/office/word/2010/wordprocessingInk" xmlns:wne="http://schemas.microsoft.com/office/word/2006/wordml" xmlns:wps="http://schemas.microsoft.com/office/word/2010/wordprocessingShape" mc:Ignorable="w14 w15 w16se w16cid w16 w16cex w16sdtdh wp14">
   <w:body>
     <w:p>
       <w:pPr>
@@ -179,23 +179,13 @@
           <w:szCs w:val="24"/>
         </w:rPr>
       </w:pPr>
-      <w:proofErr w:type="spellStart"/>
-      <w:r>
-        <w:rPr>
-          <w:rFonts w:ascii="Arial" w:eastAsia="Arial" w:hAnsi="Arial" w:cs="Arial"/>
-          <w:sz w:val="24"/>
-          <w:szCs w:val="24"/>
-        </w:rPr>
-        <w:t>Jhan</w:t>
-      </w:r>
-      <w:proofErr w:type="spellEnd"/>
-      <w:r>
-        <w:rPr>
-          <w:rFonts w:ascii="Arial" w:eastAsia="Arial" w:hAnsi="Arial" w:cs="Arial"/>
-          <w:sz w:val="24"/>
-          <w:szCs w:val="24"/>
-        </w:rPr>
-        <w:t xml:space="preserve"> Carlos Carvajal Bastidas</w:t>
+      <w:r>
+        <w:rPr>
+          <w:rFonts w:ascii="Arial" w:eastAsia="Arial" w:hAnsi="Arial" w:cs="Arial"/>
+          <w:sz w:val="24"/>
+          <w:szCs w:val="24"/>
+        </w:rPr>
+        <w:t>Jhan Carlos Carvajal Bastidas</w:t>
       </w:r>
     </w:p>
     <w:p>
@@ -519,27 +509,7 @@
         <w:rPr>
           <w:rFonts w:ascii="Arial" w:eastAsia="Arial" w:hAnsi="Arial" w:cs="Arial"/>
         </w:rPr>
-        <w:t xml:space="preserve"> escaleras. (</w:t>
-      </w:r>
-      <w:proofErr w:type="gramStart"/>
-      <w:r>
-        <w:rPr>
-          <w:rFonts w:ascii="Arial" w:eastAsia="Arial" w:hAnsi="Arial" w:cs="Arial"/>
-        </w:rPr>
-        <w:t>cada</w:t>
-      </w:r>
-      <w:proofErr w:type="gramEnd"/>
-      <w:r>
-        <w:rPr>
-          <w:rFonts w:ascii="Arial" w:eastAsia="Arial" w:hAnsi="Arial" w:cs="Arial"/>
-        </w:rPr>
-        <w:t xml:space="preserve"> una de las casillas puede identificarse a través de un número. La numeración inicia en la casilla inferior izquierda con el número 1, sigue en la casilla inmediatamente a la derecha y así hasta terminar la fila. Luego sube en esa misma co</w:t>
-      </w:r>
-      <w:r>
-        <w:rPr>
-          <w:rFonts w:ascii="Arial" w:eastAsia="Arial" w:hAnsi="Arial" w:cs="Arial"/>
-        </w:rPr>
-        <w:t>lumna y se regresa hacia la izquierda, intercalando así la dirección en cada fila).</w:t>
+        <w:t xml:space="preserve"> escaleras. (cada una de las casillas puede identificarse a través de un número. La numeración inicia en la casilla inferior izquierda con el número 1, sigue en la casilla inmediatamente a la derecha y así hasta terminar la fila. Luego sube en esa misma columna y se regresa hacia la izquierda, intercalando así la dirección en cada fila).</w:t>
       </w:r>
     </w:p>
     <w:p>
@@ -582,13 +552,7 @@
         <w:rPr>
           <w:rFonts w:ascii="Arial" w:eastAsia="Arial" w:hAnsi="Arial" w:cs="Arial"/>
         </w:rPr>
-        <w:t>Las serpientes en el juego unen una casilla con otra cualquiera en una fila inferior. Las serpientes se identifican con letras mayúsculas del al</w:t>
-      </w:r>
-      <w:r>
-        <w:rPr>
-          <w:rFonts w:ascii="Arial" w:eastAsia="Arial" w:hAnsi="Arial" w:cs="Arial"/>
-        </w:rPr>
-        <w:t xml:space="preserve">fabeto iniciando en A. En una interfaz por consola, una serpiente puede ser representada a través de la letra que la identifica tanto en la casilla donde inicia como en la casilla donde termina. </w:t>
+        <w:t xml:space="preserve">Las serpientes en el juego unen una casilla con otra cualquiera en una fila inferior. Las serpientes se identifican con letras mayúsculas del alfabeto iniciando en A. En una interfaz por consola, una serpiente puede ser representada a través de la letra que la identifica tanto en la casilla donde inicia como en la casilla donde termina. </w:t>
       </w:r>
     </w:p>
     <w:p>
@@ -631,19 +595,7 @@
         <w:rPr>
           <w:rFonts w:ascii="Arial" w:eastAsia="Arial" w:hAnsi="Arial" w:cs="Arial"/>
         </w:rPr>
-        <w:t>Las escaleras en el juego unen un</w:t>
-      </w:r>
-      <w:r>
-        <w:rPr>
-          <w:rFonts w:ascii="Arial" w:eastAsia="Arial" w:hAnsi="Arial" w:cs="Arial"/>
-        </w:rPr>
-        <w:t>a casilla con otra cualquiera en una fila superior. Las escaleras están numeradas desde 1 hasta el número total de escaleras, siendo cada número el identificador de dicha escalera. Una escalera puede ser representada a través del número que la identifica t</w:t>
-      </w:r>
-      <w:r>
-        <w:rPr>
-          <w:rFonts w:ascii="Arial" w:eastAsia="Arial" w:hAnsi="Arial" w:cs="Arial"/>
-        </w:rPr>
-        <w:t>anto en la casilla donde inicia como en la casilla donde termina.</w:t>
+        <w:t>Las escaleras en el juego unen una casilla con otra cualquiera en una fila superior. Las escaleras están numeradas desde 1 hasta el número total de escaleras, siendo cada número el identificador de dicha escalera. Una escalera puede ser representada a través del número que la identifica tanto en la casilla donde inicia como en la casilla donde termina.</w:t>
       </w:r>
     </w:p>
     <w:p>
@@ -677,13 +629,7 @@
         <w:rPr>
           <w:rFonts w:ascii="Arial" w:eastAsia="Arial" w:hAnsi="Arial" w:cs="Arial"/>
         </w:rPr>
-        <w:t>El programa debe tener un menú con 3 opciones. La primera opción es para jugar, la segunda opción es para ver el tablero de posiciones y la tercera</w:t>
-      </w:r>
-      <w:r>
-        <w:rPr>
-          <w:rFonts w:ascii="Arial" w:eastAsia="Arial" w:hAnsi="Arial" w:cs="Arial"/>
-        </w:rPr>
-        <w:t xml:space="preserve"> opción es salir del programa.</w:t>
+        <w:t>El programa debe tener un menú con 3 opciones. La primera opción es para jugar, la segunda opción es para ver el tablero de posiciones y la tercera opción es salir del programa.</w:t>
       </w:r>
     </w:p>
     <w:p>
@@ -728,13 +674,7 @@
         <w:rPr>
           <w:rFonts w:ascii="Arial" w:eastAsia="Arial" w:hAnsi="Arial" w:cs="Arial"/>
         </w:rPr>
-        <w:t xml:space="preserve"> filas, columnas, serpientes, escaleras y un símbolo para </w:t>
-      </w:r>
-      <w:r>
-        <w:rPr>
-          <w:rFonts w:ascii="Arial" w:eastAsia="Arial" w:hAnsi="Arial" w:cs="Arial"/>
-        </w:rPr>
-        <w:t>cada uno de los jugadores</w:t>
+        <w:t xml:space="preserve"> filas, columnas, serpientes, escaleras y un símbolo para cada uno de los jugadores</w:t>
       </w:r>
       <w:r>
         <w:rPr>
@@ -748,23 +688,7 @@
           <w:rFonts w:ascii="Arial" w:eastAsia="Arial" w:hAnsi="Arial" w:cs="Arial"/>
           <w:color w:val="000000"/>
         </w:rPr>
-        <w:t xml:space="preserve">(símbolos disponibles: </w:t>
-      </w:r>
-      <w:proofErr w:type="gramStart"/>
-      <w:r>
-        <w:rPr>
-          <w:rFonts w:ascii="Arial" w:eastAsia="Arial" w:hAnsi="Arial" w:cs="Arial"/>
-          <w:color w:val="000000"/>
-        </w:rPr>
-        <w:t>* !</w:t>
-      </w:r>
-      <w:proofErr w:type="gramEnd"/>
-      <w:r>
-        <w:rPr>
-          <w:rFonts w:ascii="Arial" w:eastAsia="Arial" w:hAnsi="Arial" w:cs="Arial"/>
-          <w:color w:val="000000"/>
-        </w:rPr>
-        <w:t xml:space="preserve"> O X % $ # + &amp;). </w:t>
+        <w:t xml:space="preserve">(símbolos disponibles: * ! O X % $ # + &amp;). </w:t>
       </w:r>
     </w:p>
     <w:p>
@@ -905,14 +829,7 @@
           <w:rFonts w:ascii="Arial" w:eastAsia="Arial" w:hAnsi="Arial" w:cs="Arial"/>
           <w:b/>
         </w:rPr>
-        <w:t>cua</w:t>
-      </w:r>
-      <w:r>
-        <w:rPr>
-          <w:rFonts w:ascii="Arial" w:eastAsia="Arial" w:hAnsi="Arial" w:cs="Arial"/>
-          <w:b/>
-        </w:rPr>
-        <w:t>drícula</w:t>
+        <w:t>cuadrícula</w:t>
       </w:r>
       <w:r>
         <w:rPr>
@@ -1057,15 +974,7 @@
           <w:b/>
           <w:color w:val="000000"/>
         </w:rPr>
-        <w:t>Req4.3</w:t>
-      </w:r>
-      <w:r>
-        <w:rPr>
-          <w:rFonts w:ascii="Arial" w:eastAsia="Arial" w:hAnsi="Arial" w:cs="Arial"/>
-          <w:b/>
-          <w:color w:val="000000"/>
-        </w:rPr>
-        <w:t xml:space="preserve">. Mostrar el tablero de posiciones. </w:t>
+        <w:t xml:space="preserve">Req4.3. Mostrar el tablero de posiciones. </w:t>
       </w:r>
       <w:r>
         <w:rPr>
@@ -1167,14 +1076,7 @@
           <w:rFonts w:ascii="Arial" w:eastAsia="Arial" w:hAnsi="Arial" w:cs="Arial"/>
           <w:color w:val="000000"/>
         </w:rPr>
-        <w:t>Cuando se escoge la tercera opción (s</w:t>
-      </w:r>
-      <w:r>
-        <w:rPr>
-          <w:rFonts w:ascii="Arial" w:eastAsia="Arial" w:hAnsi="Arial" w:cs="Arial"/>
-          <w:color w:val="000000"/>
-        </w:rPr>
-        <w:t xml:space="preserve">alir del juego)  del menú el programa debe </w:t>
+        <w:t xml:space="preserve">Cuando se escoge la tercera opción (salir del juego)  del menú el programa debe </w:t>
       </w:r>
       <w:r>
         <w:rPr>
@@ -1229,13 +1131,7 @@
         <w:rPr>
           <w:rFonts w:ascii="Arial" w:eastAsia="Arial" w:hAnsi="Arial" w:cs="Arial"/>
         </w:rPr>
-        <w:t xml:space="preserve">Una vez se despliegue esta visualización de la cuadrícula, el programa queda esperando un salto de línea para iniciar y mostrar el primer tablero. Los tableros del juego irán mostrando la posición de los jugadores en las casillas, pero ya no deben mostrar </w:t>
-      </w:r>
-      <w:r>
-        <w:rPr>
-          <w:rFonts w:ascii="Arial" w:eastAsia="Arial" w:hAnsi="Arial" w:cs="Arial"/>
-        </w:rPr>
-        <w:t>los números de las casillas, aunque sí las escaleras y las serpientes.</w:t>
+        <w:t>Una vez se despliegue esta visualización de la cuadrícula, el programa queda esperando un salto de línea para iniciar y mostrar el primer tablero. Los tableros del juego irán mostrando la posición de los jugadores en las casillas, pero ya no deben mostrar los números de las casillas, aunque sí las escaleras y las serpientes.</w:t>
       </w:r>
     </w:p>
     <w:p>
@@ -1311,21 +1207,7 @@
           <w:rFonts w:ascii="Arial" w:eastAsia="Arial" w:hAnsi="Arial" w:cs="Arial"/>
           <w:color w:val="000000"/>
         </w:rPr>
-        <w:t xml:space="preserve"> y luego se da salto de línea, el programa most</w:t>
-      </w:r>
-      <w:r>
-        <w:rPr>
-          <w:rFonts w:ascii="Arial" w:eastAsia="Arial" w:hAnsi="Arial" w:cs="Arial"/>
-          <w:color w:val="000000"/>
-        </w:rPr>
-        <w:t>rará la misma cuadrícula que muestra al inicio, con las casillas numeradas, las serpientes y las escaleras. Esperará entonces un salto de línea para mostrar el tablero actual (con las serpientes, escaleras y posición actual de los jugadores) y continuar co</w:t>
-      </w:r>
-      <w:r>
-        <w:rPr>
-          <w:rFonts w:ascii="Arial" w:eastAsia="Arial" w:hAnsi="Arial" w:cs="Arial"/>
-          <w:color w:val="000000"/>
-        </w:rPr>
-        <w:t>n el juego.</w:t>
+        <w:t xml:space="preserve"> y luego se da salto de línea, el programa mostrará la misma cuadrícula que muestra al inicio, con las casillas numeradas, las serpientes y las escaleras. Esperará entonces un salto de línea para mostrar el tablero actual (con las serpientes, escaleras y posición actual de los jugadores) y continuar con el juego.</w:t>
       </w:r>
     </w:p>
     <w:p>
@@ -1401,14 +1283,7 @@
           <w:rFonts w:ascii="Arial" w:eastAsia="Arial" w:hAnsi="Arial" w:cs="Arial"/>
           <w:color w:val="000000"/>
         </w:rPr>
-        <w:t xml:space="preserve"> y luego se da salto de línea, el programa empezará en modo simulación, que consiste en ir mostrando lo que cada jug</w:t>
-      </w:r>
-      <w:r>
-        <w:rPr>
-          <w:rFonts w:ascii="Arial" w:eastAsia="Arial" w:hAnsi="Arial" w:cs="Arial"/>
-          <w:color w:val="000000"/>
-        </w:rPr>
-        <w:t>ador a su turno juega, con el tablero correspondiente de cada nueva posición, esperando 2 segundos entre cada jugada, pero sin esperar ningún sal</w:t>
+        <w:t xml:space="preserve"> y luego se da salto de línea, el programa empezará en modo simulación, que consiste en ir mostrando lo que cada jugador a su turno juega, con el tablero correspondiente de cada nueva posición, esperando 2 segundos entre cada jugada, pero sin esperar ningún sal</w:t>
       </w:r>
       <w:r>
         <w:rPr>
@@ -1528,14 +1403,7 @@
           <w:rFonts w:ascii="Arial" w:eastAsia="Arial" w:hAnsi="Arial" w:cs="Arial"/>
           <w:color w:val="000000"/>
         </w:rPr>
-        <w:t>Si en lugar de simplemente ingresar un</w:t>
-      </w:r>
-      <w:r>
-        <w:rPr>
-          <w:rFonts w:ascii="Arial" w:eastAsia="Arial" w:hAnsi="Arial" w:cs="Arial"/>
-          <w:color w:val="000000"/>
-        </w:rPr>
-        <w:t xml:space="preserve"> salto de línea al programa, se escribe la palabra </w:t>
+        <w:t xml:space="preserve">Si en lugar de simplemente ingresar un salto de línea al programa, se escribe la palabra </w:t>
       </w:r>
       <w:proofErr w:type="spellStart"/>
       <w:r>
@@ -1630,13 +1498,7 @@
         <w:rPr>
           <w:rFonts w:ascii="Arial" w:eastAsia="Arial" w:hAnsi="Arial" w:cs="Arial"/>
         </w:rPr>
-        <w:t>Si el j</w:t>
-      </w:r>
-      <w:r>
-        <w:rPr>
-          <w:rFonts w:ascii="Arial" w:eastAsia="Arial" w:hAnsi="Arial" w:cs="Arial"/>
-        </w:rPr>
-        <w:t xml:space="preserve">ugador cae en un inicio de serpiente o de escalera, debe bajar o subir, respectivamente, por dicho elemento del juego y quedar en la casilla correspondiente. </w:t>
+        <w:t xml:space="preserve">Si el jugador cae en un inicio de serpiente o de escalera, debe bajar o subir, respectivamente, por dicho elemento del juego y quedar en la casilla correspondiente. </w:t>
       </w:r>
     </w:p>
     <w:p>
@@ -1669,13 +1531,7 @@
         <w:rPr>
           <w:rFonts w:ascii="Arial" w:eastAsia="Arial" w:hAnsi="Arial" w:cs="Arial"/>
         </w:rPr>
-        <w:t xml:space="preserve"> El juego termina cuando uno de los jugadores llegue </w:t>
-      </w:r>
-      <w:r>
-        <w:rPr>
-          <w:rFonts w:ascii="Arial" w:eastAsia="Arial" w:hAnsi="Arial" w:cs="Arial"/>
-        </w:rPr>
-        <w:t xml:space="preserve">a la última casilla, se logra al caer en la última posición u obtener una </w:t>
+        <w:t xml:space="preserve"> El juego termina cuando uno de los jugadores llegue a la última casilla, se logra al caer en la última posición u obtener una </w:t>
       </w:r>
       <w:r>
         <w:rPr>
@@ -1773,13 +1629,7 @@
         <w:rPr>
           <w:rFonts w:ascii="Arial" w:eastAsia="Arial" w:hAnsi="Arial" w:cs="Arial"/>
         </w:rPr>
-        <w:t xml:space="preserve">El programa debe regresar al menú principal cuando algún jugador gana el </w:t>
-      </w:r>
-      <w:r>
-        <w:rPr>
-          <w:rFonts w:ascii="Arial" w:eastAsia="Arial" w:hAnsi="Arial" w:cs="Arial"/>
-        </w:rPr>
-        <w:t>juego (algún jugador llegó a la casilla final)</w:t>
+        <w:t>El programa debe regresar al menú principal cuando algún jugador gana el juego (algún jugador llegó a la casilla final)</w:t>
       </w:r>
       <w:r>
         <w:rPr>
@@ -1858,30 +1708,14 @@
           <w:rFonts w:ascii="Arial" w:eastAsia="Arial" w:hAnsi="Arial" w:cs="Arial"/>
           <w:color w:val="000000"/>
         </w:rPr>
+        <w:t xml:space="preserve"> se calcula un puntaje para el usuario que es igual a la cantidad de movimientos multiplicado por la cantidad total de casillas del tablero.</w:t>
+      </w:r>
+      <w:r>
+        <w:rPr>
+          <w:color w:val="000000"/>
+        </w:rPr>
         <w:t xml:space="preserve"> </w:t>
       </w:r>
-      <w:proofErr w:type="gramStart"/>
-      <w:r>
-        <w:rPr>
-          <w:rFonts w:ascii="Arial" w:eastAsia="Arial" w:hAnsi="Arial" w:cs="Arial"/>
-          <w:color w:val="000000"/>
-        </w:rPr>
-        <w:t>se</w:t>
-      </w:r>
-      <w:proofErr w:type="gramEnd"/>
-      <w:r>
-        <w:rPr>
-          <w:rFonts w:ascii="Arial" w:eastAsia="Arial" w:hAnsi="Arial" w:cs="Arial"/>
-          <w:color w:val="000000"/>
-        </w:rPr>
-        <w:t xml:space="preserve"> calcula un puntaje para el usuario que es igual a la cantidad de movimientos multiplicado por la cantidad total de casillas del tablero.</w:t>
-      </w:r>
-      <w:r>
-        <w:rPr>
-          <w:color w:val="000000"/>
-        </w:rPr>
-        <w:t xml:space="preserve"> </w:t>
-      </w:r>
       <w:r>
         <w:rPr>
           <w:rFonts w:ascii="Arial" w:eastAsia="Arial" w:hAnsi="Arial" w:cs="Arial"/>
@@ -1900,8 +1734,6 @@
       <w:pPr>
         <w:pStyle w:val="Ttulo1"/>
       </w:pPr>
-      <w:bookmarkStart w:id="0" w:name="_GoBack"/>
-      <w:bookmarkEnd w:id="0"/>
       <w:r>
         <w:lastRenderedPageBreak/>
         <w:t>Diagrama de clases</w:t>
@@ -1923,16 +1755,16 @@
           <w:szCs w:val="24"/>
         </w:rPr>
         <w:drawing>
-          <wp:anchor distT="0" distB="0" distL="114300" distR="114300" simplePos="0" relativeHeight="251658240" behindDoc="0" locked="0" layoutInCell="1" allowOverlap="1">
+          <wp:anchor distT="0" distB="0" distL="114300" distR="114300" simplePos="0" relativeHeight="251658240" behindDoc="0" locked="0" layoutInCell="1" allowOverlap="1" wp14:anchorId="4A44F272" wp14:editId="66F7A078">
             <wp:simplePos x="0" y="0"/>
             <wp:positionH relativeFrom="margin">
-              <wp:align>left</wp:align>
+              <wp:posOffset>142875</wp:posOffset>
             </wp:positionH>
             <wp:positionV relativeFrom="paragraph">
               <wp:posOffset>12065</wp:posOffset>
             </wp:positionV>
-            <wp:extent cx="7572375" cy="5601970"/>
-            <wp:effectExtent l="0" t="0" r="9525" b="0"/>
+            <wp:extent cx="8138160" cy="6020531"/>
+            <wp:effectExtent l="0" t="0" r="0" b="0"/>
             <wp:wrapNone/>
             <wp:docPr id="2" name="Imagen 2"/>
             <wp:cNvGraphicFramePr>
@@ -1960,7 +1792,7 @@
                   <pic:spPr>
                     <a:xfrm>
                       <a:off x="0" y="0"/>
-                      <a:ext cx="7572375" cy="5601970"/>
+                      <a:ext cx="8138160" cy="6020531"/>
                     </a:xfrm>
                     <a:prstGeom prst="rect">
                       <a:avLst/>
@@ -2036,7 +1868,7 @@
 </file>
 
 <file path=word/endnotes.xml><?xml version="1.0" encoding="utf-8"?>
-<w:endnotes xmlns:wpc="http://schemas.microsoft.com/office/word/2010/wordprocessingCanvas" xmlns:mc="http://schemas.openxmlformats.org/markup-compatibility/2006" xmlns:o="urn:schemas-microsoft-com:office:office" xmlns:r="http://schemas.openxmlformats.org/officeDocument/2006/relationships" xmlns:m="http://schemas.openxmlformats.org/officeDocument/2006/math" xmlns:v="urn:schemas-microsoft-com:vml" xmlns:wp14="http://schemas.microsoft.com/office/word/2010/wordprocessingDrawing" xmlns:wp="http://schemas.openxmlformats.org/drawingml/2006/wordprocessingDrawing" xmlns:w10="urn:schemas-microsoft-com:office:word" xmlns:w="http://schemas.openxmlformats.org/wordprocessingml/2006/main" xmlns:w14="http://schemas.microsoft.com/office/word/2010/wordml" xmlns:w15="http://schemas.microsoft.com/office/word/2012/wordml" xmlns:wpg="http://schemas.microsoft.com/office/word/2010/wordprocessingGroup" xmlns:wpi="http://schemas.microsoft.com/office/word/2010/wordprocessingInk" xmlns:wne="http://schemas.microsoft.com/office/word/2006/wordml" xmlns:wps="http://schemas.microsoft.com/office/word/2010/wordprocessingShape" mc:Ignorable="w14 w15 wp14">
+<w:endnotes xmlns:wpc="http://schemas.microsoft.com/office/word/2010/wordprocessingCanvas" xmlns:cx="http://schemas.microsoft.com/office/drawing/2014/chartex" xmlns:cx1="http://schemas.microsoft.com/office/drawing/2015/9/8/chartex" xmlns:cx2="http://schemas.microsoft.com/office/drawing/2015/10/21/chartex" xmlns:cx3="http://schemas.microsoft.com/office/drawing/2016/5/9/chartex" xmlns:cx4="http://schemas.microsoft.com/office/drawing/2016/5/10/chartex" xmlns:cx5="http://schemas.microsoft.com/office/drawing/2016/5/11/chartex" xmlns:cx6="http://schemas.microsoft.com/office/drawing/2016/5/12/chartex" xmlns:cx7="http://schemas.microsoft.com/office/drawing/2016/5/13/chartex" xmlns:cx8="http://schemas.microsoft.com/office/drawing/2016/5/14/chartex" xmlns:mc="http://schemas.openxmlformats.org/markup-compatibility/2006" xmlns:aink="http://schemas.microsoft.com/office/drawing/2016/ink" xmlns:am3d="http://schemas.microsoft.com/office/drawing/2017/model3d" xmlns:o="urn:schemas-microsoft-com:office:office" xmlns:r="http://schemas.openxmlformats.org/officeDocument/2006/relationships" xmlns:m="http://schemas.openxmlformats.org/officeDocument/2006/math" xmlns:v="urn:schemas-microsoft-com:vml" xmlns:wp14="http://schemas.microsoft.com/office/word/2010/wordprocessingDrawing" xmlns:wp="http://schemas.openxmlformats.org/drawingml/2006/wordprocessingDrawing" xmlns:w10="urn:schemas-microsoft-com:office:word" xmlns:w="http://schemas.openxmlformats.org/wordprocessingml/2006/main" xmlns:w14="http://schemas.microsoft.com/office/word/2010/wordml" xmlns:w15="http://schemas.microsoft.com/office/word/2012/wordml" xmlns:w16cex="http://schemas.microsoft.com/office/word/2018/wordml/cex" xmlns:w16cid="http://schemas.microsoft.com/office/word/2016/wordml/cid" xmlns:w16="http://schemas.microsoft.com/office/word/2018/wordml" xmlns:w16sdtdh="http://schemas.microsoft.com/office/word/2020/wordml/sdtdatahash" xmlns:w16se="http://schemas.microsoft.com/office/word/2015/wordml/symex" xmlns:wpg="http://schemas.microsoft.com/office/word/2010/wordprocessingGroup" xmlns:wpi="http://schemas.microsoft.com/office/word/2010/wordprocessingInk" xmlns:wne="http://schemas.microsoft.com/office/word/2006/wordml" xmlns:wps="http://schemas.microsoft.com/office/word/2010/wordprocessingShape" mc:Ignorable="w14 w15 w16se w16cid w16 w16cex w16sdtdh wp14">
   <w:endnote w:type="separator" w:id="-1">
     <w:p>
       <w:pPr>
@@ -2061,7 +1893,7 @@
 </file>
 
 <file path=word/footer1.xml><?xml version="1.0" encoding="utf-8"?>
-<w:ftr xmlns:wpc="http://schemas.microsoft.com/office/word/2010/wordprocessingCanvas" xmlns:mc="http://schemas.openxmlformats.org/markup-compatibility/2006" xmlns:o="urn:schemas-microsoft-com:office:office" xmlns:r="http://schemas.openxmlformats.org/officeDocument/2006/relationships" xmlns:m="http://schemas.openxmlformats.org/officeDocument/2006/math" xmlns:v="urn:schemas-microsoft-com:vml" xmlns:wp14="http://schemas.microsoft.com/office/word/2010/wordprocessingDrawing" xmlns:wp="http://schemas.openxmlformats.org/drawingml/2006/wordprocessingDrawing" xmlns:w10="urn:schemas-microsoft-com:office:word" xmlns:w="http://schemas.openxmlformats.org/wordprocessingml/2006/main" xmlns:w14="http://schemas.microsoft.com/office/word/2010/wordml" xmlns:w15="http://schemas.microsoft.com/office/word/2012/wordml" xmlns:wpg="http://schemas.microsoft.com/office/word/2010/wordprocessingGroup" xmlns:wpi="http://schemas.microsoft.com/office/word/2010/wordprocessingInk" xmlns:wne="http://schemas.microsoft.com/office/word/2006/wordml" xmlns:wps="http://schemas.microsoft.com/office/word/2010/wordprocessingShape" mc:Ignorable="w14 w15 wp14">
+<w:ftr xmlns:wpc="http://schemas.microsoft.com/office/word/2010/wordprocessingCanvas" xmlns:cx="http://schemas.microsoft.com/office/drawing/2014/chartex" xmlns:cx1="http://schemas.microsoft.com/office/drawing/2015/9/8/chartex" xmlns:cx2="http://schemas.microsoft.com/office/drawing/2015/10/21/chartex" xmlns:cx3="http://schemas.microsoft.com/office/drawing/2016/5/9/chartex" xmlns:cx4="http://schemas.microsoft.com/office/drawing/2016/5/10/chartex" xmlns:cx5="http://schemas.microsoft.com/office/drawing/2016/5/11/chartex" xmlns:cx6="http://schemas.microsoft.com/office/drawing/2016/5/12/chartex" xmlns:cx7="http://schemas.microsoft.com/office/drawing/2016/5/13/chartex" xmlns:cx8="http://schemas.microsoft.com/office/drawing/2016/5/14/chartex" xmlns:mc="http://schemas.openxmlformats.org/markup-compatibility/2006" xmlns:aink="http://schemas.microsoft.com/office/drawing/2016/ink" xmlns:am3d="http://schemas.microsoft.com/office/drawing/2017/model3d" xmlns:o="urn:schemas-microsoft-com:office:office" xmlns:r="http://schemas.openxmlformats.org/officeDocument/2006/relationships" xmlns:m="http://schemas.openxmlformats.org/officeDocument/2006/math" xmlns:v="urn:schemas-microsoft-com:vml" xmlns:wp14="http://schemas.microsoft.com/office/word/2010/wordprocessingDrawing" xmlns:wp="http://schemas.openxmlformats.org/drawingml/2006/wordprocessingDrawing" xmlns:w10="urn:schemas-microsoft-com:office:word" xmlns:w="http://schemas.openxmlformats.org/wordprocessingml/2006/main" xmlns:w14="http://schemas.microsoft.com/office/word/2010/wordml" xmlns:w15="http://schemas.microsoft.com/office/word/2012/wordml" xmlns:w16cex="http://schemas.microsoft.com/office/word/2018/wordml/cex" xmlns:w16cid="http://schemas.microsoft.com/office/word/2016/wordml/cid" xmlns:w16="http://schemas.microsoft.com/office/word/2018/wordml" xmlns:w16sdtdh="http://schemas.microsoft.com/office/word/2020/wordml/sdtdatahash" xmlns:w16se="http://schemas.microsoft.com/office/word/2015/wordml/symex" xmlns:wpg="http://schemas.microsoft.com/office/word/2010/wordprocessingGroup" xmlns:wpi="http://schemas.microsoft.com/office/word/2010/wordprocessingInk" xmlns:wne="http://schemas.microsoft.com/office/word/2006/wordml" xmlns:wps="http://schemas.microsoft.com/office/word/2010/wordprocessingShape" mc:Ignorable="w14 w15 w16se w16cid w16 w16cex w16sdtdh wp14">
   <w:p>
     <w:pPr>
       <w:pBdr>
@@ -2136,7 +1968,7 @@
 </file>
 
 <file path=word/footnotes.xml><?xml version="1.0" encoding="utf-8"?>
-<w:footnotes xmlns:wpc="http://schemas.microsoft.com/office/word/2010/wordprocessingCanvas" xmlns:mc="http://schemas.openxmlformats.org/markup-compatibility/2006" xmlns:o="urn:schemas-microsoft-com:office:office" xmlns:r="http://schemas.openxmlformats.org/officeDocument/2006/relationships" xmlns:m="http://schemas.openxmlformats.org/officeDocument/2006/math" xmlns:v="urn:schemas-microsoft-com:vml" xmlns:wp14="http://schemas.microsoft.com/office/word/2010/wordprocessingDrawing" xmlns:wp="http://schemas.openxmlformats.org/drawingml/2006/wordprocessingDrawing" xmlns:w10="urn:schemas-microsoft-com:office:word" xmlns:w="http://schemas.openxmlformats.org/wordprocessingml/2006/main" xmlns:w14="http://schemas.microsoft.com/office/word/2010/wordml" xmlns:w15="http://schemas.microsoft.com/office/word/2012/wordml" xmlns:wpg="http://schemas.microsoft.com/office/word/2010/wordprocessingGroup" xmlns:wpi="http://schemas.microsoft.com/office/word/2010/wordprocessingInk" xmlns:wne="http://schemas.microsoft.com/office/word/2006/wordml" xmlns:wps="http://schemas.microsoft.com/office/word/2010/wordprocessingShape" mc:Ignorable="w14 w15 wp14">
+<w:footnotes xmlns:wpc="http://schemas.microsoft.com/office/word/2010/wordprocessingCanvas" xmlns:cx="http://schemas.microsoft.com/office/drawing/2014/chartex" xmlns:cx1="http://schemas.microsoft.com/office/drawing/2015/9/8/chartex" xmlns:cx2="http://schemas.microsoft.com/office/drawing/2015/10/21/chartex" xmlns:cx3="http://schemas.microsoft.com/office/drawing/2016/5/9/chartex" xmlns:cx4="http://schemas.microsoft.com/office/drawing/2016/5/10/chartex" xmlns:cx5="http://schemas.microsoft.com/office/drawing/2016/5/11/chartex" xmlns:cx6="http://schemas.microsoft.com/office/drawing/2016/5/12/chartex" xmlns:cx7="http://schemas.microsoft.com/office/drawing/2016/5/13/chartex" xmlns:cx8="http://schemas.microsoft.com/office/drawing/2016/5/14/chartex" xmlns:mc="http://schemas.openxmlformats.org/markup-compatibility/2006" xmlns:aink="http://schemas.microsoft.com/office/drawing/2016/ink" xmlns:am3d="http://schemas.microsoft.com/office/drawing/2017/model3d" xmlns:o="urn:schemas-microsoft-com:office:office" xmlns:r="http://schemas.openxmlformats.org/officeDocument/2006/relationships" xmlns:m="http://schemas.openxmlformats.org/officeDocument/2006/math" xmlns:v="urn:schemas-microsoft-com:vml" xmlns:wp14="http://schemas.microsoft.com/office/word/2010/wordprocessingDrawing" xmlns:wp="http://schemas.openxmlformats.org/drawingml/2006/wordprocessingDrawing" xmlns:w10="urn:schemas-microsoft-com:office:word" xmlns:w="http://schemas.openxmlformats.org/wordprocessingml/2006/main" xmlns:w14="http://schemas.microsoft.com/office/word/2010/wordml" xmlns:w15="http://schemas.microsoft.com/office/word/2012/wordml" xmlns:w16cex="http://schemas.microsoft.com/office/word/2018/wordml/cex" xmlns:w16cid="http://schemas.microsoft.com/office/word/2016/wordml/cid" xmlns:w16="http://schemas.microsoft.com/office/word/2018/wordml" xmlns:w16sdtdh="http://schemas.microsoft.com/office/word/2020/wordml/sdtdatahash" xmlns:w16se="http://schemas.microsoft.com/office/word/2015/wordml/symex" xmlns:wpg="http://schemas.microsoft.com/office/word/2010/wordprocessingGroup" xmlns:wpi="http://schemas.microsoft.com/office/word/2010/wordprocessingInk" xmlns:wne="http://schemas.microsoft.com/office/word/2006/wordml" xmlns:wps="http://schemas.microsoft.com/office/word/2010/wordprocessingShape" mc:Ignorable="w14 w15 w16se w16cid w16 w16cex w16sdtdh wp14">
   <w:footnote w:type="separator" w:id="-1">
     <w:p>
       <w:pPr>
@@ -2161,7 +1993,7 @@
 </file>
 
 <file path=word/header1.xml><?xml version="1.0" encoding="utf-8"?>
-<w:hdr xmlns:wpc="http://schemas.microsoft.com/office/word/2010/wordprocessingCanvas" xmlns:mc="http://schemas.openxmlformats.org/markup-compatibility/2006" xmlns:o="urn:schemas-microsoft-com:office:office" xmlns:r="http://schemas.openxmlformats.org/officeDocument/2006/relationships" xmlns:m="http://schemas.openxmlformats.org/officeDocument/2006/math" xmlns:v="urn:schemas-microsoft-com:vml" xmlns:wp14="http://schemas.microsoft.com/office/word/2010/wordprocessingDrawing" xmlns:wp="http://schemas.openxmlformats.org/drawingml/2006/wordprocessingDrawing" xmlns:w10="urn:schemas-microsoft-com:office:word" xmlns:w="http://schemas.openxmlformats.org/wordprocessingml/2006/main" xmlns:w14="http://schemas.microsoft.com/office/word/2010/wordml" xmlns:w15="http://schemas.microsoft.com/office/word/2012/wordml" xmlns:wpg="http://schemas.microsoft.com/office/word/2010/wordprocessingGroup" xmlns:wpi="http://schemas.microsoft.com/office/word/2010/wordprocessingInk" xmlns:wne="http://schemas.microsoft.com/office/word/2006/wordml" xmlns:wps="http://schemas.microsoft.com/office/word/2010/wordprocessingShape" mc:Ignorable="w14 w15 wp14">
+<w:hdr xmlns:wpc="http://schemas.microsoft.com/office/word/2010/wordprocessingCanvas" xmlns:cx="http://schemas.microsoft.com/office/drawing/2014/chartex" xmlns:cx1="http://schemas.microsoft.com/office/drawing/2015/9/8/chartex" xmlns:cx2="http://schemas.microsoft.com/office/drawing/2015/10/21/chartex" xmlns:cx3="http://schemas.microsoft.com/office/drawing/2016/5/9/chartex" xmlns:cx4="http://schemas.microsoft.com/office/drawing/2016/5/10/chartex" xmlns:cx5="http://schemas.microsoft.com/office/drawing/2016/5/11/chartex" xmlns:cx6="http://schemas.microsoft.com/office/drawing/2016/5/12/chartex" xmlns:cx7="http://schemas.microsoft.com/office/drawing/2016/5/13/chartex" xmlns:cx8="http://schemas.microsoft.com/office/drawing/2016/5/14/chartex" xmlns:mc="http://schemas.openxmlformats.org/markup-compatibility/2006" xmlns:aink="http://schemas.microsoft.com/office/drawing/2016/ink" xmlns:am3d="http://schemas.microsoft.com/office/drawing/2017/model3d" xmlns:o="urn:schemas-microsoft-com:office:office" xmlns:r="http://schemas.openxmlformats.org/officeDocument/2006/relationships" xmlns:m="http://schemas.openxmlformats.org/officeDocument/2006/math" xmlns:v="urn:schemas-microsoft-com:vml" xmlns:wp14="http://schemas.microsoft.com/office/word/2010/wordprocessingDrawing" xmlns:wp="http://schemas.openxmlformats.org/drawingml/2006/wordprocessingDrawing" xmlns:w10="urn:schemas-microsoft-com:office:word" xmlns:w="http://schemas.openxmlformats.org/wordprocessingml/2006/main" xmlns:w14="http://schemas.microsoft.com/office/word/2010/wordml" xmlns:w15="http://schemas.microsoft.com/office/word/2012/wordml" xmlns:w16cex="http://schemas.microsoft.com/office/word/2018/wordml/cex" xmlns:w16cid="http://schemas.microsoft.com/office/word/2016/wordml/cid" xmlns:w16="http://schemas.microsoft.com/office/word/2018/wordml" xmlns:w16sdtdh="http://schemas.microsoft.com/office/word/2020/wordml/sdtdatahash" xmlns:w16se="http://schemas.microsoft.com/office/word/2015/wordml/symex" xmlns:wpg="http://schemas.microsoft.com/office/word/2010/wordprocessingGroup" xmlns:wpi="http://schemas.microsoft.com/office/word/2010/wordprocessingInk" xmlns:wne="http://schemas.microsoft.com/office/word/2006/wordml" xmlns:wps="http://schemas.microsoft.com/office/word/2010/wordprocessingShape" mc:Ignorable="w14 w15 w16se w16cid w16 w16cex w16sdtdh wp14">
   <w:p>
     <w:pPr>
       <w:pBdr>
@@ -2220,7 +2052,7 @@
         <w:noProof/>
       </w:rPr>
       <w:drawing>
-        <wp:anchor distT="0" distB="0" distL="114300" distR="114300" simplePos="0" relativeHeight="251658240" behindDoc="0" locked="0" layoutInCell="1" hidden="0" allowOverlap="1">
+        <wp:anchor distT="0" distB="0" distL="114300" distR="114300" simplePos="0" relativeHeight="251658240" behindDoc="0" locked="0" layoutInCell="1" hidden="0" allowOverlap="1" wp14:anchorId="5ED407AD" wp14:editId="073754EA">
           <wp:simplePos x="0" y="0"/>
           <wp:positionH relativeFrom="column">
             <wp:posOffset>4276725</wp:posOffset>
@@ -2268,7 +2100,7 @@
 </file>
 
 <file path=word/numbering.xml><?xml version="1.0" encoding="utf-8"?>
-<w:numbering xmlns:wpc="http://schemas.microsoft.com/office/word/2010/wordprocessingCanvas" xmlns:mc="http://schemas.openxmlformats.org/markup-compatibility/2006" xmlns:o="urn:schemas-microsoft-com:office:office" xmlns:r="http://schemas.openxmlformats.org/officeDocument/2006/relationships" xmlns:m="http://schemas.openxmlformats.org/officeDocument/2006/math" xmlns:v="urn:schemas-microsoft-com:vml" xmlns:wp14="http://schemas.microsoft.com/office/word/2010/wordprocessingDrawing" xmlns:wp="http://schemas.openxmlformats.org/drawingml/2006/wordprocessingDrawing" xmlns:w10="urn:schemas-microsoft-com:office:word" xmlns:w="http://schemas.openxmlformats.org/wordprocessingml/2006/main" xmlns:w14="http://schemas.microsoft.com/office/word/2010/wordml" xmlns:w15="http://schemas.microsoft.com/office/word/2012/wordml" xmlns:wpg="http://schemas.microsoft.com/office/word/2010/wordprocessingGroup" xmlns:wpi="http://schemas.microsoft.com/office/word/2010/wordprocessingInk" xmlns:wne="http://schemas.microsoft.com/office/word/2006/wordml" xmlns:wps="http://schemas.microsoft.com/office/word/2010/wordprocessingShape" mc:Ignorable="w14 w15 wp14">
+<w:numbering xmlns:wpc="http://schemas.microsoft.com/office/word/2010/wordprocessingCanvas" xmlns:cx="http://schemas.microsoft.com/office/drawing/2014/chartex" xmlns:cx1="http://schemas.microsoft.com/office/drawing/2015/9/8/chartex" xmlns:cx2="http://schemas.microsoft.com/office/drawing/2015/10/21/chartex" xmlns:cx3="http://schemas.microsoft.com/office/drawing/2016/5/9/chartex" xmlns:cx4="http://schemas.microsoft.com/office/drawing/2016/5/10/chartex" xmlns:cx5="http://schemas.microsoft.com/office/drawing/2016/5/11/chartex" xmlns:cx6="http://schemas.microsoft.com/office/drawing/2016/5/12/chartex" xmlns:cx7="http://schemas.microsoft.com/office/drawing/2016/5/13/chartex" xmlns:cx8="http://schemas.microsoft.com/office/drawing/2016/5/14/chartex" xmlns:mc="http://schemas.openxmlformats.org/markup-compatibility/2006" xmlns:aink="http://schemas.microsoft.com/office/drawing/2016/ink" xmlns:am3d="http://schemas.microsoft.com/office/drawing/2017/model3d" xmlns:o="urn:schemas-microsoft-com:office:office" xmlns:r="http://schemas.openxmlformats.org/officeDocument/2006/relationships" xmlns:m="http://schemas.openxmlformats.org/officeDocument/2006/math" xmlns:v="urn:schemas-microsoft-com:vml" xmlns:wp14="http://schemas.microsoft.com/office/word/2010/wordprocessingDrawing" xmlns:wp="http://schemas.openxmlformats.org/drawingml/2006/wordprocessingDrawing" xmlns:w10="urn:schemas-microsoft-com:office:word" xmlns:w="http://schemas.openxmlformats.org/wordprocessingml/2006/main" xmlns:w14="http://schemas.microsoft.com/office/word/2010/wordml" xmlns:w15="http://schemas.microsoft.com/office/word/2012/wordml" xmlns:w16cex="http://schemas.microsoft.com/office/word/2018/wordml/cex" xmlns:w16cid="http://schemas.microsoft.com/office/word/2016/wordml/cid" xmlns:w16="http://schemas.microsoft.com/office/word/2018/wordml" xmlns:w16sdtdh="http://schemas.microsoft.com/office/word/2020/wordml/sdtdatahash" xmlns:w16se="http://schemas.microsoft.com/office/word/2015/wordml/symex" xmlns:wpg="http://schemas.microsoft.com/office/word/2010/wordprocessingGroup" xmlns:wpi="http://schemas.microsoft.com/office/word/2010/wordprocessingInk" xmlns:wne="http://schemas.microsoft.com/office/word/2006/wordml" xmlns:wps="http://schemas.microsoft.com/office/word/2010/wordprocessingShape" mc:Ignorable="w14 w15 w16se w16cid w16 w16cex w16sdtdh wp14">
   <w:abstractNum w:abstractNumId="0" w15:restartNumberingAfterBreak="0">
     <w:nsid w:val="0AEC405C"/>
     <w:multiLevelType w:val="multilevel"/>
@@ -2622,7 +2454,7 @@
 </file>
 
 <file path=word/styles.xml><?xml version="1.0" encoding="utf-8"?>
-<w:styles xmlns:mc="http://schemas.openxmlformats.org/markup-compatibility/2006" xmlns:r="http://schemas.openxmlformats.org/officeDocument/2006/relationships" xmlns:w="http://schemas.openxmlformats.org/wordprocessingml/2006/main" xmlns:w14="http://schemas.microsoft.com/office/word/2010/wordml" xmlns:w15="http://schemas.microsoft.com/office/word/2012/wordml" mc:Ignorable="w14 w15">
+<w:styles xmlns:mc="http://schemas.openxmlformats.org/markup-compatibility/2006" xmlns:r="http://schemas.openxmlformats.org/officeDocument/2006/relationships" xmlns:w="http://schemas.openxmlformats.org/wordprocessingml/2006/main" xmlns:w14="http://schemas.microsoft.com/office/word/2010/wordml" xmlns:w15="http://schemas.microsoft.com/office/word/2012/wordml" xmlns:w16cex="http://schemas.microsoft.com/office/word/2018/wordml/cex" xmlns:w16cid="http://schemas.microsoft.com/office/word/2016/wordml/cid" xmlns:w16="http://schemas.microsoft.com/office/word/2018/wordml" xmlns:w16sdtdh="http://schemas.microsoft.com/office/word/2020/wordml/sdtdatahash" xmlns:w16se="http://schemas.microsoft.com/office/word/2015/wordml/symex" mc:Ignorable="w14 w15 w16se w16cid w16 w16cex w16sdtdh">
   <w:docDefaults>
     <w:rPrDefault>
       <w:rPr>
@@ -2638,7 +2470,7 @@
       </w:pPr>
     </w:pPrDefault>
   </w:docDefaults>
-  <w:latentStyles w:defLockedState="0" w:defUIPriority="99" w:defSemiHidden="0" w:defUnhideWhenUsed="0" w:defQFormat="0" w:count="371">
+  <w:latentStyles w:defLockedState="0" w:defUIPriority="99" w:defSemiHidden="0" w:defUnhideWhenUsed="0" w:defQFormat="0" w:count="376">
     <w:lsdException w:name="Normal" w:uiPriority="0" w:qFormat="1"/>
     <w:lsdException w:name="heading 1" w:uiPriority="9" w:qFormat="1"/>
     <w:lsdException w:name="heading 2" w:semiHidden="1" w:uiPriority="9" w:unhideWhenUsed="1" w:qFormat="1"/>
@@ -2744,7 +2576,6 @@
     <w:lsdException w:name="HTML Sample" w:semiHidden="1" w:unhideWhenUsed="1"/>
     <w:lsdException w:name="HTML Typewriter" w:semiHidden="1" w:unhideWhenUsed="1"/>
     <w:lsdException w:name="HTML Variable" w:semiHidden="1" w:unhideWhenUsed="1"/>
-    <w:lsdException w:name="Normal Table" w:semiHidden="1" w:unhideWhenUsed="1"/>
     <w:lsdException w:name="annotation subject" w:semiHidden="1" w:unhideWhenUsed="1"/>
     <w:lsdException w:name="No List" w:semiHidden="1" w:unhideWhenUsed="1"/>
     <w:lsdException w:name="Outline List 1" w:semiHidden="1" w:unhideWhenUsed="1"/>
@@ -2787,11 +2618,8 @@
     <w:lsdException w:name="Table Contemporary" w:semiHidden="1" w:unhideWhenUsed="1"/>
     <w:lsdException w:name="Table Elegant" w:semiHidden="1" w:unhideWhenUsed="1"/>
     <w:lsdException w:name="Table Professional" w:semiHidden="1" w:unhideWhenUsed="1"/>
-    <w:lsdException w:name="Table Subtle 1" w:semiHidden="1" w:unhideWhenUsed="1"/>
     <w:lsdException w:name="Table Subtle 2" w:semiHidden="1" w:unhideWhenUsed="1"/>
     <w:lsdException w:name="Table Web 1" w:semiHidden="1" w:unhideWhenUsed="1"/>
-    <w:lsdException w:name="Table Web 2" w:semiHidden="1" w:unhideWhenUsed="1"/>
-    <w:lsdException w:name="Table Web 3" w:semiHidden="1" w:unhideWhenUsed="1"/>
     <w:lsdException w:name="Balloon Text" w:semiHidden="1" w:unhideWhenUsed="1"/>
     <w:lsdException w:name="Table Grid" w:uiPriority="39"/>
     <w:lsdException w:name="Table Theme" w:semiHidden="1" w:unhideWhenUsed="1"/>
@@ -3010,6 +2838,11 @@
     <w:lsdException w:name="List Table 5 Dark Accent 6" w:uiPriority="50"/>
     <w:lsdException w:name="List Table 6 Colorful Accent 6" w:uiPriority="51"/>
     <w:lsdException w:name="List Table 7 Colorful Accent 6" w:uiPriority="52"/>
+    <w:lsdException w:name="Mention" w:semiHidden="1" w:unhideWhenUsed="1"/>
+    <w:lsdException w:name="Smart Hyperlink" w:semiHidden="1" w:unhideWhenUsed="1"/>
+    <w:lsdException w:name="Hashtag" w:semiHidden="1" w:unhideWhenUsed="1"/>
+    <w:lsdException w:name="Unresolved Mention" w:semiHidden="1" w:unhideWhenUsed="1"/>
+    <w:lsdException w:name="Smart Link" w:semiHidden="1" w:unhideWhenUsed="1"/>
   </w:latentStyles>
   <w:style w:type="paragraph" w:default="1" w:styleId="Normal">
     <w:name w:val="Normal"/>
@@ -3147,7 +2980,7 @@
       </w:tblCellMar>
     </w:tblPr>
   </w:style>
-  <w:style w:type="paragraph" w:styleId="Puesto">
+  <w:style w:type="paragraph" w:styleId="Ttulo">
     <w:name w:val="Title"/>
     <w:basedOn w:val="Normal"/>
     <w:next w:val="Normal"/>

</xml_diff>